<commit_message>
adding all the files when i submitted
</commit_message>
<xml_diff>
--- a/Documentation.docx
+++ b/Documentation.docx
@@ -72,14 +72,7 @@
           <w:sz w:val="22"/>
           <w:szCs w:val="22"/>
         </w:rPr>
-        <w:t xml:space="preserve">Alternatively, to install pygraphviz, install </w:t>
-      </w:r>
-      <w:r>
-        <w:rPr>
-          <w:sz w:val="22"/>
-          <w:szCs w:val="22"/>
-        </w:rPr>
-        <w:t xml:space="preserve">brew from </w:t>
+        <w:t xml:space="preserve">Alternatively, to install pygraphviz, install brew from </w:t>
       </w:r>
       <w:hyperlink r:id="rId7" w:history="1">
         <w:r>
@@ -382,7 +375,16 @@
           <w:sz w:val="22"/>
           <w:szCs w:val="22"/>
         </w:rPr>
-        <w:t>Or an incomplete one in the case of encountering an error</w:t>
+        <w:t>Or an i</w:t>
+      </w:r>
+      <w:bookmarkStart w:id="0" w:name="_GoBack"/>
+      <w:bookmarkEnd w:id="0"/>
+      <w:r>
+        <w:rPr>
+          <w:sz w:val="22"/>
+          <w:szCs w:val="22"/>
+        </w:rPr>
+        <w:t>ncomplete one in the case of encountering an error</w:t>
       </w:r>
     </w:p>
     <w:p>
@@ -623,14 +625,7 @@
           <w:sz w:val="22"/>
           <w:szCs w:val="22"/>
         </w:rPr>
-        <w:t>A txt file: “grammar</w:t>
-      </w:r>
-      <w:r>
-        <w:rPr>
-          <w:sz w:val="22"/>
-          <w:szCs w:val="22"/>
-        </w:rPr>
-        <w:t xml:space="preserve"> </w:t>
+        <w:t xml:space="preserve">A txt file: “grammar </w:t>
       </w:r>
       <w:r>
         <w:rPr>
@@ -672,21 +667,7 @@
           <w:sz w:val="22"/>
           <w:szCs w:val="22"/>
         </w:rPr>
-        <w:t>txt</w:t>
-      </w:r>
-      <w:r>
-        <w:rPr>
-          <w:sz w:val="22"/>
-          <w:szCs w:val="22"/>
-        </w:rPr>
-        <w:t>”</w:t>
-      </w:r>
-      <w:r>
-        <w:rPr>
-          <w:sz w:val="22"/>
-          <w:szCs w:val="22"/>
-        </w:rPr>
-        <w:t>, containing the grammar of this specific input file.</w:t>
+        <w:t>txt”, containing the grammar of this specific input file.</w:t>
       </w:r>
     </w:p>
     <w:p>
@@ -753,14 +734,7 @@
           <w:sz w:val="22"/>
           <w:szCs w:val="22"/>
         </w:rPr>
-        <w:t>userDefinedSyntax</w:t>
-      </w:r>
-      <w:r>
-        <w:rPr>
-          <w:sz w:val="22"/>
-          <w:szCs w:val="22"/>
-        </w:rPr>
-        <w:t xml:space="preserve"> parses the desired input file, </w:t>
+        <w:t xml:space="preserve">userDefinedSyntax parses the desired input file, </w:t>
       </w:r>
     </w:p>
     <w:p>
@@ -950,17 +924,8 @@
           <w:sz w:val="22"/>
           <w:szCs w:val="22"/>
         </w:rPr>
-        <w:t>log_error</w:t>
-      </w:r>
-      <w:r>
-        <w:rPr>
-          <w:sz w:val="22"/>
-          <w:szCs w:val="22"/>
-        </w:rPr>
-        <w:t xml:space="preserve"> is a two-line function,</w:t>
-      </w:r>
-      <w:bookmarkStart w:id="0" w:name="_GoBack"/>
-      <w:bookmarkEnd w:id="0"/>
+        <w:t>log_error is a two-line function,</w:t>
+      </w:r>
     </w:p>
     <w:p>
       <w:pPr>
@@ -1000,25 +965,8 @@
           <w:sz w:val="22"/>
           <w:szCs w:val="22"/>
         </w:rPr>
-        <w:t>formula_to_graph</w:t>
-      </w:r>
-      <w:r>
-        <w:rPr>
-          <w:sz w:val="22"/>
-          <w:szCs w:val="22"/>
-        </w:rPr>
-        <w:t xml:space="preserve"> takes an instance of the formula class and recursively expands on the object’s children, adding the relevant nodes to the networkX graph declared globally.</w:t>
-      </w:r>
-    </w:p>
-    <w:p>
-      <w:pPr>
-        <w:pStyle w:val="ListParagraph"/>
-        <w:ind w:left="1440"/>
-        <w:rPr>
-          <w:sz w:val="22"/>
-          <w:szCs w:val="22"/>
-        </w:rPr>
-      </w:pPr>
+        <w:t>formula_to_graph takes an instance of the formula class and recursively expands on the object’s children, adding the relevant nodes to the networkX graph declared globally.</w:t>
+      </w:r>
     </w:p>
     <w:p>
       <w:pPr>
@@ -1582,6 +1530,26 @@
         <w:t xml:space="preserve"> that takes any sequence of terms as a parameter (Constants are excluded later for more meaningful error messages; the length of the sequence is also checked).</w:t>
       </w:r>
     </w:p>
+    <w:p>
+      <w:pPr>
+        <w:pStyle w:val="ListParagraph"/>
+        <w:numPr>
+          <w:ilvl w:val="1"/>
+          <w:numId w:val="8"/>
+        </w:numPr>
+        <w:rPr>
+          <w:sz w:val="15"/>
+          <w:szCs w:val="15"/>
+        </w:rPr>
+      </w:pPr>
+      <w:r>
+        <w:rPr>
+          <w:sz w:val="15"/>
+          <w:szCs w:val="15"/>
+        </w:rPr>
+        <w:t>Note: the grammar states formula -&gt; (formula), this is allowed as all parentheses are stripped in my implementation, I did not realise the invalidity that it would make in your FOL grammar, and assumed that since it makes sense semantically it would take too much re-working of the formula class to find redundant braces for only certain cases.</w:t>
+      </w:r>
+    </w:p>
     <w:sectPr>
       <w:headerReference w:type="default" r:id="rId9"/>
       <w:footerReference w:type="even" r:id="rId10"/>
@@ -1627,6 +1595,11 @@
         <w:docPartUnique/>
       </w:docPartObj>
     </w:sdtPr>
+    <w:sdtEndPr>
+      <w:rPr>
+        <w:rStyle w:val="PageNumber"/>
+      </w:rPr>
+    </w:sdtEndPr>
     <w:sdtContent>
       <w:p>
         <w:pPr>
@@ -1679,6 +1652,11 @@
         <w:docPartUnique/>
       </w:docPartObj>
     </w:sdtPr>
+    <w:sdtEndPr>
+      <w:rPr>
+        <w:rStyle w:val="PageNumber"/>
+      </w:rPr>
+    </w:sdtEndPr>
     <w:sdtContent>
       <w:p>
         <w:pPr>
@@ -1735,14 +1713,7 @@
         <w:sz w:val="20"/>
         <w:szCs w:val="20"/>
       </w:rPr>
-      <w:t>Mohamed Hamza</w:t>
-    </w:r>
-    <w:r>
-      <w:rPr>
-        <w:sz w:val="20"/>
-        <w:szCs w:val="20"/>
-      </w:rPr>
-      <w:t>-vqwh89</w:t>
+      <w:t>Mohamed Hamza-vqwh89</w:t>
     </w:r>
   </w:p>
   <w:p>
@@ -1794,9 +1765,13 @@
         <w:shd w:val="clear" w:color="auto" w:fill="FFFFFF"/>
         <w:lang w:eastAsia="en-GB"/>
       </w:rPr>
-      <w:t>COMP2211</w:t>
+      <w:t>COMP2211 Networks and Systems</w:t>
     </w:r>
-    <w:r>
+  </w:p>
+  <w:p>
+    <w:pPr>
+      <w:pStyle w:val="Header"/>
+      <w:jc w:val="center"/>
       <w:rPr>
         <w:rFonts w:ascii="Arial" w:eastAsia="Times New Roman" w:hAnsi="Arial" w:cs="Arial"/>
         <w:color w:val="111111"/>
@@ -1805,13 +1780,8 @@
         <w:shd w:val="clear" w:color="auto" w:fill="FFFFFF"/>
         <w:lang w:eastAsia="en-GB"/>
       </w:rPr>
-      <w:t xml:space="preserve"> Networks and Systems</w:t>
-    </w:r>
-  </w:p>
-  <w:p>
-    <w:pPr>
-      <w:pStyle w:val="Header"/>
-      <w:jc w:val="center"/>
+    </w:pPr>
+    <w:r>
       <w:rPr>
         <w:rFonts w:ascii="Arial" w:eastAsia="Times New Roman" w:hAnsi="Arial" w:cs="Arial"/>
         <w:color w:val="111111"/>
@@ -1820,28 +1790,7 @@
         <w:shd w:val="clear" w:color="auto" w:fill="FFFFFF"/>
         <w:lang w:eastAsia="en-GB"/>
       </w:rPr>
-    </w:pPr>
-    <w:r>
-      <w:rPr>
-        <w:rFonts w:ascii="Arial" w:eastAsia="Times New Roman" w:hAnsi="Arial" w:cs="Arial"/>
-        <w:color w:val="111111"/>
-        <w:sz w:val="18"/>
-        <w:szCs w:val="18"/>
-        <w:shd w:val="clear" w:color="auto" w:fill="FFFFFF"/>
-        <w:lang w:eastAsia="en-GB"/>
-      </w:rPr>
-      <w:t>Compiler Design</w:t>
-    </w:r>
-    <w:r>
-      <w:rPr>
-        <w:rFonts w:ascii="Arial" w:eastAsia="Times New Roman" w:hAnsi="Arial" w:cs="Arial"/>
-        <w:color w:val="111111"/>
-        <w:sz w:val="18"/>
-        <w:szCs w:val="18"/>
-        <w:shd w:val="clear" w:color="auto" w:fill="FFFFFF"/>
-        <w:lang w:eastAsia="en-GB"/>
-      </w:rPr>
-      <w:t xml:space="preserve"> Assignment Documentation</w:t>
+      <w:t>Compiler Design Assignment Documentation</w:t>
     </w:r>
   </w:p>
 </w:hdr>

</xml_diff>